<commit_message>
Solutions of the day plus updated reading material
</commit_message>
<xml_diff>
--- a/Reading material.docx
+++ b/Reading material.docx
@@ -6,32 +6,23 @@
       <w:pPr>
         <w:pStyle w:val="Title"/>
         <w:jc w:val="center"/>
-      </w:pPr>
-      <w:proofErr w:type="spellStart"/>
-      <w:r>
-        <w:t>Additional</w:t>
-      </w:r>
-      <w:proofErr w:type="spellEnd"/>
-      <w:r>
-        <w:t xml:space="preserve"> </w:t>
-      </w:r>
-      <w:proofErr w:type="spellStart"/>
-      <w:r>
-        <w:t>material</w:t>
-      </w:r>
-      <w:proofErr w:type="spellEnd"/>
-      <w:r>
-        <w:t xml:space="preserve"> for </w:t>
-      </w:r>
-      <w:proofErr w:type="spellStart"/>
-      <w:r>
-        <w:t>optimization</w:t>
-      </w:r>
-      <w:proofErr w:type="spellEnd"/>
+        <w:rPr>
+          <w:lang w:val="en-US"/>
+        </w:rPr>
+      </w:pPr>
+      <w:r>
+        <w:rPr>
+          <w:lang w:val="en-US"/>
+        </w:rPr>
+        <w:t>Additional material for optimization</w:t>
+      </w:r>
     </w:p>
     <w:p>
       <w:pPr>
         <w:pStyle w:val="Subtitle"/>
+        <w:rPr>
+          <w:lang w:val="en-US"/>
+        </w:rPr>
       </w:pPr>
     </w:p>
     <w:p>
@@ -132,7 +123,7 @@
         </w:rPr>
         <w:t xml:space="preserve"> [</w:t>
       </w:r>
-      <w:hyperlink r:id="rId5" w:history="1">
+      <w:hyperlink r:id="rId8" w:history="1">
         <w:r>
           <w:rPr>
             <w:rStyle w:val="Hyperlink"/>
@@ -147,7 +138,7 @@
         </w:rPr>
         <w:t xml:space="preserve">, </w:t>
       </w:r>
-      <w:hyperlink r:id="rId6" w:history="1">
+      <w:hyperlink r:id="rId9" w:history="1">
         <w:r>
           <w:rPr>
             <w:rStyle w:val="Hyperlink"/>
@@ -195,7 +186,7 @@
         </w:rPr>
         <w:t>“Optimization in the real world” [</w:t>
       </w:r>
-      <w:hyperlink r:id="rId7" w:history="1">
+      <w:hyperlink r:id="rId10" w:history="1">
         <w:r>
           <w:rPr>
             <w:rStyle w:val="Hyperlink"/>
@@ -243,7 +234,7 @@
         </w:rPr>
         <w:t xml:space="preserve"> [</w:t>
       </w:r>
-      <w:hyperlink r:id="rId8" w:history="1">
+      <w:hyperlink r:id="rId11" w:history="1">
         <w:r>
           <w:rPr>
             <w:rStyle w:val="Hyperlink"/>
@@ -317,7 +308,7 @@
         </w:rPr>
         <w:t>on [</w:t>
       </w:r>
-      <w:hyperlink r:id="rId9" w:history="1">
+      <w:hyperlink r:id="rId12" w:history="1">
         <w:r>
           <w:rPr>
             <w:rStyle w:val="Hyperlink"/>
@@ -357,139 +348,6 @@
           <w:lang w:val="en-GB" w:eastAsia="da-DK"/>
         </w:rPr>
         <w:t>AIMMS Linear Programming Tricks [</w:t>
-      </w:r>
-      <w:hyperlink r:id="rId10" w:history="1">
-        <w:r>
-          <w:rPr>
-            <w:rStyle w:val="Hyperlink"/>
-            <w:lang w:val="en-GB" w:eastAsia="da-DK"/>
-          </w:rPr>
-          <w:t>book chapter</w:t>
-        </w:r>
-      </w:hyperlink>
-      <w:r>
-        <w:rPr>
-          <w:lang w:val="en-GB" w:eastAsia="da-DK"/>
-        </w:rPr>
-        <w:t xml:space="preserve">]: This is a very easy and accessible overview for how to model linear programming problems. It does not provide much theory but is a </w:t>
-      </w:r>
-      <w:r>
-        <w:rPr>
-          <w:lang w:val="en-GB" w:eastAsia="da-DK"/>
-        </w:rPr>
-        <w:t>very</w:t>
-      </w:r>
-      <w:r>
-        <w:rPr>
-          <w:lang w:val="en-GB" w:eastAsia="da-DK"/>
-        </w:rPr>
-        <w:t xml:space="preserve"> useful practical reference guide.</w:t>
-      </w:r>
-    </w:p>
-    <w:p>
-      <w:pPr>
-        <w:pStyle w:val="ListParagraph"/>
-        <w:numPr>
-          <w:ilvl w:val="0"/>
-          <w:numId w:val="7"/>
-        </w:numPr>
-        <w:rPr>
-          <w:lang w:val="en-GB" w:eastAsia="da-DK"/>
-        </w:rPr>
-      </w:pPr>
-      <w:r>
-        <w:rPr>
-          <w:lang w:val="en-GB" w:eastAsia="da-DK"/>
-        </w:rPr>
-        <w:t>Miller – An introduction to linear programming [</w:t>
-      </w:r>
-      <w:hyperlink r:id="rId11" w:history="1">
-        <w:r>
-          <w:rPr>
-            <w:rStyle w:val="Hyperlink"/>
-            <w:lang w:val="en-GB" w:eastAsia="da-DK"/>
-          </w:rPr>
-          <w:t>paper</w:t>
-        </w:r>
-      </w:hyperlink>
-      <w:r>
-        <w:rPr>
-          <w:lang w:val="en-GB" w:eastAsia="da-DK"/>
-        </w:rPr>
-        <w:t xml:space="preserve">]: A good overview over LP in particular. It also covers some solution methods </w:t>
-      </w:r>
-      <w:proofErr w:type="gramStart"/>
-      <w:r>
-        <w:rPr>
-          <w:lang w:val="en-GB" w:eastAsia="da-DK"/>
-        </w:rPr>
-        <w:t>and also</w:t>
-      </w:r>
-      <w:proofErr w:type="gramEnd"/>
-      <w:r>
-        <w:rPr>
-          <w:lang w:val="en-GB" w:eastAsia="da-DK"/>
-        </w:rPr>
-        <w:t xml:space="preserve"> touches upon binary variables, so it is in my opinion an easy first intro to linear programming.</w:t>
-      </w:r>
-    </w:p>
-    <w:p>
-      <w:pPr>
-        <w:pStyle w:val="ListParagraph"/>
-        <w:numPr>
-          <w:ilvl w:val="0"/>
-          <w:numId w:val="7"/>
-        </w:numPr>
-        <w:rPr>
-          <w:lang w:val="en-GB" w:eastAsia="da-DK"/>
-        </w:rPr>
-      </w:pPr>
-      <w:r>
-        <w:rPr>
-          <w:lang w:val="en-GB" w:eastAsia="da-DK"/>
-        </w:rPr>
-        <w:t>MIT – Linear programming [</w:t>
-      </w:r>
-      <w:hyperlink r:id="rId12" w:history="1">
-        <w:r>
-          <w:rPr>
-            <w:rStyle w:val="Hyperlink"/>
-            <w:lang w:val="en-GB" w:eastAsia="da-DK"/>
-          </w:rPr>
-          <w:t>YouTube</w:t>
-        </w:r>
-      </w:hyperlink>
-      <w:r>
-        <w:rPr>
-          <w:lang w:val="en-GB" w:eastAsia="da-DK"/>
-        </w:rPr>
-        <w:t>]: I really like the clarity and vigour of this guy, also on other topics.</w:t>
-      </w:r>
-    </w:p>
-    <w:p>
-      <w:pPr>
-        <w:pStyle w:val="Heading1"/>
-      </w:pPr>
-      <w:r>
-        <w:t>Mixed-integer programming</w:t>
-      </w:r>
-    </w:p>
-    <w:p>
-      <w:pPr>
-        <w:pStyle w:val="ListParagraph"/>
-        <w:numPr>
-          <w:ilvl w:val="0"/>
-          <w:numId w:val="8"/>
-        </w:numPr>
-        <w:rPr>
-          <w:lang w:val="en-GB" w:eastAsia="da-DK"/>
-        </w:rPr>
-      </w:pPr>
-      <w:r>
-        <w:rPr>
-          <w:lang w:val="en-GB" w:eastAsia="da-DK"/>
-        </w:rPr>
-        <w:t>AIMMS Mixed-Integer Programming Tricks [</w:t>
       </w:r>
       <w:hyperlink r:id="rId13" w:history="1">
         <w:r>
@@ -504,25 +362,19 @@
         <w:rPr>
           <w:lang w:val="en-GB" w:eastAsia="da-DK"/>
         </w:rPr>
-        <w:t xml:space="preserve">]: </w:t>
-      </w:r>
-      <w:r>
-        <w:rPr>
-          <w:lang w:val="en-GB" w:eastAsia="da-DK"/>
-        </w:rPr>
-        <w:t>This is a very easy and accessible overview for how to model</w:t>
-      </w:r>
-      <w:r>
-        <w:rPr>
-          <w:lang w:val="en-GB" w:eastAsia="da-DK"/>
-        </w:rPr>
-        <w:t xml:space="preserve"> mixed-integer</w:t>
-      </w:r>
-      <w:r>
-        <w:rPr>
-          <w:lang w:val="en-GB" w:eastAsia="da-DK"/>
-        </w:rPr>
-        <w:t xml:space="preserve"> linear programming problems. It does not provide much theory but is a very useful practical reference guide.</w:t>
+        <w:t xml:space="preserve">]: This is a very easy and accessible overview for how to model linear programming problems. It does not provide much theory but is a </w:t>
+      </w:r>
+      <w:r>
+        <w:rPr>
+          <w:lang w:val="en-GB" w:eastAsia="da-DK"/>
+        </w:rPr>
+        <w:t>very</w:t>
+      </w:r>
+      <w:r>
+        <w:rPr>
+          <w:lang w:val="en-GB" w:eastAsia="da-DK"/>
+        </w:rPr>
+        <w:t xml:space="preserve"> useful practical reference guide.</w:t>
       </w:r>
     </w:p>
     <w:p>
@@ -530,7 +382,7 @@
         <w:pStyle w:val="ListParagraph"/>
         <w:numPr>
           <w:ilvl w:val="0"/>
-          <w:numId w:val="8"/>
+          <w:numId w:val="7"/>
         </w:numPr>
         <w:rPr>
           <w:lang w:val="en-GB" w:eastAsia="da-DK"/>
@@ -540,21 +392,7 @@
         <w:rPr>
           <w:lang w:val="en-GB" w:eastAsia="da-DK"/>
         </w:rPr>
-        <w:t xml:space="preserve">Article by </w:t>
-      </w:r>
-      <w:proofErr w:type="spellStart"/>
-      <w:r>
-        <w:rPr>
-          <w:lang w:val="en-GB" w:eastAsia="da-DK"/>
-        </w:rPr>
-        <w:t>Gurobi</w:t>
-      </w:r>
-      <w:proofErr w:type="spellEnd"/>
-      <w:r>
-        <w:rPr>
-          <w:lang w:val="en-GB" w:eastAsia="da-DK"/>
-        </w:rPr>
-        <w:t xml:space="preserve"> [</w:t>
+        <w:t>Miller – An introduction to linear programming [</w:t>
       </w:r>
       <w:hyperlink r:id="rId14" w:history="1">
         <w:r>
@@ -562,14 +400,28 @@
             <w:rStyle w:val="Hyperlink"/>
             <w:lang w:val="en-GB" w:eastAsia="da-DK"/>
           </w:rPr>
-          <w:t>link</w:t>
+          <w:t>paper</w:t>
         </w:r>
       </w:hyperlink>
       <w:r>
         <w:rPr>
           <w:lang w:val="en-GB" w:eastAsia="da-DK"/>
         </w:rPr>
-        <w:t>]: A great easy overview over MIPs, and especially how to solve them.</w:t>
+        <w:t xml:space="preserve">]: A good overview over LP in particular. It also covers some solution methods </w:t>
+      </w:r>
+      <w:proofErr w:type="gramStart"/>
+      <w:r>
+        <w:rPr>
+          <w:lang w:val="en-GB" w:eastAsia="da-DK"/>
+        </w:rPr>
+        <w:t>and also</w:t>
+      </w:r>
+      <w:proofErr w:type="gramEnd"/>
+      <w:r>
+        <w:rPr>
+          <w:lang w:val="en-GB" w:eastAsia="da-DK"/>
+        </w:rPr>
+        <w:t xml:space="preserve"> touches upon binary variables, so it is in my opinion an easy first intro to linear programming.</w:t>
       </w:r>
     </w:p>
     <w:p>
@@ -577,7 +429,7 @@
         <w:pStyle w:val="ListParagraph"/>
         <w:numPr>
           <w:ilvl w:val="0"/>
-          <w:numId w:val="8"/>
+          <w:numId w:val="7"/>
         </w:numPr>
         <w:rPr>
           <w:lang w:val="en-GB" w:eastAsia="da-DK"/>
@@ -587,7 +439,7 @@
         <w:rPr>
           <w:lang w:val="en-GB" w:eastAsia="da-DK"/>
         </w:rPr>
-        <w:t>A lecture by Zico Kolter [</w:t>
+        <w:t>MIT – Linear programming [</w:t>
       </w:r>
       <w:hyperlink r:id="rId15" w:history="1">
         <w:r>
@@ -602,25 +454,7 @@
         <w:rPr>
           <w:lang w:val="en-GB" w:eastAsia="da-DK"/>
         </w:rPr>
-        <w:t xml:space="preserve">]: This is basically what I presented to you </w:t>
-      </w:r>
-      <w:r>
-        <w:rPr>
-          <w:lang w:val="en-GB" w:eastAsia="da-DK"/>
-        </w:rPr>
-        <w:t>in the course</w:t>
-      </w:r>
-      <w:r>
-        <w:rPr>
-          <w:lang w:val="en-GB" w:eastAsia="da-DK"/>
-        </w:rPr>
-        <w:t xml:space="preserve">, </w:t>
-      </w:r>
-      <w:r>
-        <w:rPr>
-          <w:lang w:val="en-GB" w:eastAsia="da-DK"/>
-        </w:rPr>
-        <w:t>just focused exclusively on theory. After the course you should be able to follow this and pick up a few things as well.</w:t>
+        <w:t>]: I really like the clarity and vigour of this guy, also on other topics.</w:t>
       </w:r>
     </w:p>
     <w:p>
@@ -628,7 +462,7 @@
         <w:pStyle w:val="Heading1"/>
       </w:pPr>
       <w:r>
-        <w:t>Nonlinear programming</w:t>
+        <w:t>Mixed-integer programming</w:t>
       </w:r>
     </w:p>
     <w:p>
@@ -636,7 +470,7 @@
         <w:pStyle w:val="ListParagraph"/>
         <w:numPr>
           <w:ilvl w:val="0"/>
-          <w:numId w:val="9"/>
+          <w:numId w:val="8"/>
         </w:numPr>
         <w:rPr>
           <w:lang w:val="en-GB" w:eastAsia="da-DK"/>
@@ -646,9 +480,56 @@
         <w:rPr>
           <w:lang w:val="en-GB" w:eastAsia="da-DK"/>
         </w:rPr>
-        <w:t>The MOSEK cookbook [</w:t>
+        <w:t>AIMMS Mixed-Integer Programming Tricks [</w:t>
       </w:r>
       <w:hyperlink r:id="rId16" w:history="1">
+        <w:r>
+          <w:rPr>
+            <w:rStyle w:val="Hyperlink"/>
+            <w:lang w:val="en-GB" w:eastAsia="da-DK"/>
+          </w:rPr>
+          <w:t>book chapter</w:t>
+        </w:r>
+      </w:hyperlink>
+      <w:r>
+        <w:rPr>
+          <w:lang w:val="en-GB" w:eastAsia="da-DK"/>
+        </w:rPr>
+        <w:t>]: This is a very easy and accessible overview for how to model mixed-integer linear programming problems. It does not provide much theory but is a very useful practical reference guide.</w:t>
+      </w:r>
+    </w:p>
+    <w:p>
+      <w:pPr>
+        <w:pStyle w:val="ListParagraph"/>
+        <w:numPr>
+          <w:ilvl w:val="0"/>
+          <w:numId w:val="8"/>
+        </w:numPr>
+        <w:rPr>
+          <w:lang w:val="en-GB" w:eastAsia="da-DK"/>
+        </w:rPr>
+      </w:pPr>
+      <w:r>
+        <w:rPr>
+          <w:lang w:val="en-GB" w:eastAsia="da-DK"/>
+        </w:rPr>
+        <w:t xml:space="preserve">Article by </w:t>
+      </w:r>
+      <w:proofErr w:type="spellStart"/>
+      <w:r>
+        <w:rPr>
+          <w:lang w:val="en-GB" w:eastAsia="da-DK"/>
+        </w:rPr>
+        <w:t>Gurobi</w:t>
+      </w:r>
+      <w:proofErr w:type="spellEnd"/>
+      <w:r>
+        <w:rPr>
+          <w:lang w:val="en-GB" w:eastAsia="da-DK"/>
+        </w:rPr>
+        <w:t xml:space="preserve"> [</w:t>
+      </w:r>
+      <w:hyperlink r:id="rId17" w:history="1">
         <w:r>
           <w:rPr>
             <w:rStyle w:val="Hyperlink"/>
@@ -661,7 +542,66 @@
         <w:rPr>
           <w:lang w:val="en-GB" w:eastAsia="da-DK"/>
         </w:rPr>
-        <w:t>]: The best resource on how to use cones for modelling. If you ever go nonlinear, look there first. It’s that good.</w:t>
+        <w:t>]: A great easy overview over MIPs, and especially how to solve them.</w:t>
+      </w:r>
+    </w:p>
+    <w:p>
+      <w:pPr>
+        <w:pStyle w:val="ListParagraph"/>
+        <w:numPr>
+          <w:ilvl w:val="0"/>
+          <w:numId w:val="8"/>
+        </w:numPr>
+        <w:rPr>
+          <w:lang w:val="en-GB" w:eastAsia="da-DK"/>
+        </w:rPr>
+      </w:pPr>
+      <w:r>
+        <w:rPr>
+          <w:lang w:val="en-GB" w:eastAsia="da-DK"/>
+        </w:rPr>
+        <w:t>A lecture by Zico Kolter [</w:t>
+      </w:r>
+      <w:hyperlink r:id="rId18" w:history="1">
+        <w:r>
+          <w:rPr>
+            <w:rStyle w:val="Hyperlink"/>
+            <w:lang w:val="en-GB" w:eastAsia="da-DK"/>
+          </w:rPr>
+          <w:t>YouTube</w:t>
+        </w:r>
+      </w:hyperlink>
+      <w:r>
+        <w:rPr>
+          <w:lang w:val="en-GB" w:eastAsia="da-DK"/>
+        </w:rPr>
+        <w:t xml:space="preserve">]: This is basically what I presented to you </w:t>
+      </w:r>
+      <w:r>
+        <w:rPr>
+          <w:lang w:val="en-GB" w:eastAsia="da-DK"/>
+        </w:rPr>
+        <w:t>in the course</w:t>
+      </w:r>
+      <w:r>
+        <w:rPr>
+          <w:lang w:val="en-GB" w:eastAsia="da-DK"/>
+        </w:rPr>
+        <w:t xml:space="preserve">, </w:t>
+      </w:r>
+      <w:r>
+        <w:rPr>
+          <w:lang w:val="en-GB" w:eastAsia="da-DK"/>
+        </w:rPr>
+        <w:t>just focused exclusively on theory. After the course you should be able to follow this and pick up a few things as well.</w:t>
+      </w:r>
+    </w:p>
+    <w:p>
+      <w:pPr>
+        <w:pStyle w:val="Heading1"/>
+      </w:pPr>
+      <w:r>
+        <w:t>Nonlinear programming</w:t>
       </w:r>
     </w:p>
     <w:p>
@@ -675,6 +615,39 @@
           <w:lang w:val="en-GB" w:eastAsia="da-DK"/>
         </w:rPr>
       </w:pPr>
+      <w:r>
+        <w:rPr>
+          <w:lang w:val="en-GB" w:eastAsia="da-DK"/>
+        </w:rPr>
+        <w:t>The MOSEK cookbook [</w:t>
+      </w:r>
+      <w:hyperlink r:id="rId19" w:history="1">
+        <w:r>
+          <w:rPr>
+            <w:rStyle w:val="Hyperlink"/>
+            <w:lang w:val="en-GB" w:eastAsia="da-DK"/>
+          </w:rPr>
+          <w:t>link</w:t>
+        </w:r>
+      </w:hyperlink>
+      <w:r>
+        <w:rPr>
+          <w:lang w:val="en-GB" w:eastAsia="da-DK"/>
+        </w:rPr>
+        <w:t>]: The best resource on how to use cones for modelling. If you ever go nonlinear, look there first. It’s that good.</w:t>
+      </w:r>
+    </w:p>
+    <w:p>
+      <w:pPr>
+        <w:pStyle w:val="ListParagraph"/>
+        <w:numPr>
+          <w:ilvl w:val="0"/>
+          <w:numId w:val="9"/>
+        </w:numPr>
+        <w:rPr>
+          <w:lang w:val="en-GB" w:eastAsia="da-DK"/>
+        </w:rPr>
+      </w:pPr>
       <w:proofErr w:type="spellStart"/>
       <w:r>
         <w:rPr>
@@ -689,7 +662,7 @@
         </w:rPr>
         <w:t xml:space="preserve"> – Nonlinear and Mixed-Integer Optimization [</w:t>
       </w:r>
-      <w:hyperlink r:id="rId17" w:history="1">
+      <w:hyperlink r:id="rId20" w:history="1">
         <w:r>
           <w:rPr>
             <w:rStyle w:val="Hyperlink"/>
@@ -721,10 +694,141 @@
     </w:p>
     <w:p>
       <w:pPr>
+        <w:pStyle w:val="ListParagraph"/>
+        <w:numPr>
+          <w:ilvl w:val="0"/>
+          <w:numId w:val="9"/>
+        </w:numPr>
+        <w:rPr>
+          <w:lang w:val="en-US" w:eastAsia="da-DK"/>
+        </w:rPr>
+      </w:pPr>
+      <w:proofErr w:type="spellStart"/>
+      <w:r>
+        <w:rPr>
+          <w:lang w:val="en-GB" w:eastAsia="da-DK"/>
+        </w:rPr>
+        <w:lastRenderedPageBreak/>
+        <w:t>Jyllands</w:t>
+      </w:r>
+      <w:proofErr w:type="spellEnd"/>
+      <w:r>
+        <w:rPr>
+          <w:lang w:val="en-GB" w:eastAsia="da-DK"/>
+        </w:rPr>
+        <w:t xml:space="preserve"> </w:t>
+      </w:r>
+      <w:proofErr w:type="spellStart"/>
+      <w:r>
+        <w:rPr>
+          <w:lang w:val="en-GB" w:eastAsia="da-DK"/>
+        </w:rPr>
+        <w:t>Posten</w:t>
+      </w:r>
+      <w:proofErr w:type="spellEnd"/>
+      <w:r>
+        <w:rPr>
+          <w:lang w:val="en-GB" w:eastAsia="da-DK"/>
+        </w:rPr>
+        <w:t xml:space="preserve"> article [</w:t>
+      </w:r>
+      <w:hyperlink r:id="rId21" w:history="1">
+        <w:r>
+          <w:rPr>
+            <w:rStyle w:val="Hyperlink"/>
+            <w:lang w:val="en-GB" w:eastAsia="da-DK"/>
+          </w:rPr>
+          <w:t>link</w:t>
+        </w:r>
+      </w:hyperlink>
+      <w:r>
+        <w:rPr>
+          <w:lang w:val="en-GB" w:eastAsia="da-DK"/>
+        </w:rPr>
+        <w:t xml:space="preserve">]: They calculate the optimal price for a pack of cigarettes. </w:t>
+      </w:r>
+      <w:proofErr w:type="spellStart"/>
+      <w:r>
+        <w:rPr>
+          <w:lang w:eastAsia="da-DK"/>
+        </w:rPr>
+        <w:t>Funnily</w:t>
+      </w:r>
+      <w:proofErr w:type="spellEnd"/>
+      <w:r>
+        <w:rPr>
+          <w:lang w:eastAsia="da-DK"/>
+        </w:rPr>
+        <w:t xml:space="preserve"> </w:t>
+      </w:r>
+      <w:proofErr w:type="spellStart"/>
+      <w:r>
+        <w:rPr>
+          <w:lang w:eastAsia="da-DK"/>
+        </w:rPr>
+        <w:t>enough</w:t>
+      </w:r>
+      <w:proofErr w:type="spellEnd"/>
+      <w:r>
+        <w:rPr>
+          <w:lang w:eastAsia="da-DK"/>
+        </w:rPr>
+        <w:t xml:space="preserve">, </w:t>
+      </w:r>
+      <w:proofErr w:type="spellStart"/>
+      <w:r>
+        <w:rPr>
+          <w:lang w:eastAsia="da-DK"/>
+        </w:rPr>
+        <w:t>they</w:t>
+      </w:r>
+      <w:proofErr w:type="spellEnd"/>
+      <w:r>
+        <w:rPr>
+          <w:lang w:eastAsia="da-DK"/>
+        </w:rPr>
+        <w:t xml:space="preserve"> </w:t>
+      </w:r>
+      <w:proofErr w:type="spellStart"/>
+      <w:r>
+        <w:rPr>
+          <w:lang w:eastAsia="da-DK"/>
+        </w:rPr>
+        <w:t>write</w:t>
+      </w:r>
+      <w:proofErr w:type="spellEnd"/>
+      <w:r>
+        <w:rPr>
+          <w:lang w:eastAsia="da-DK"/>
+        </w:rPr>
+        <w:t>: “Man kunne tro, at højere afgifter giver flere penge i statskassen, men sådan forholder det sig ikke. Dels fordi flere vil holde op med at ryge, hvis cigaretter bliver dyrere, og dels fordi grænsehandlen vil vokse markant.</w:t>
+      </w:r>
+      <w:r>
+        <w:rPr>
+          <w:lang w:eastAsia="da-DK"/>
+        </w:rPr>
+        <w:t xml:space="preserve">” </w:t>
+      </w:r>
+      <w:r>
+        <w:rPr>
+          <w:lang w:val="en-US" w:eastAsia="da-DK"/>
+        </w:rPr>
+        <w:t>[One could think, that higher taxes would bring more m</w:t>
+      </w:r>
+      <w:r>
+        <w:rPr>
+          <w:lang w:val="en-US" w:eastAsia="da-DK"/>
+        </w:rPr>
+        <w:t>oney in for the state, but that’s not how it works. Partly, because more people would stop smoking, if cigarettes become too expensive, and partly because the border trading would increase significantly]. So they just looked at the economics of it.</w:t>
+      </w:r>
+      <w:bookmarkStart w:id="0" w:name="_GoBack"/>
+      <w:bookmarkEnd w:id="0"/>
+    </w:p>
+    <w:p>
+      <w:pPr>
         <w:pStyle w:val="Heading1"/>
       </w:pPr>
       <w:r>
-        <w:lastRenderedPageBreak/>
         <w:t>Duality</w:t>
       </w:r>
     </w:p>
@@ -745,7 +849,7 @@
         </w:rPr>
         <w:t>Pandey – Lagrange multipliers with visualizations and code [</w:t>
       </w:r>
-      <w:hyperlink r:id="rId18" w:history="1">
+      <w:hyperlink r:id="rId22" w:history="1">
         <w:r>
           <w:rPr>
             <w:rStyle w:val="Hyperlink"/>
@@ -800,7 +904,7 @@
         </w:rPr>
         <w:t xml:space="preserve"> – Conjugate Duality and Optimization [</w:t>
       </w:r>
-      <w:hyperlink r:id="rId19" w:history="1">
+      <w:hyperlink r:id="rId23" w:history="1">
         <w:r>
           <w:rPr>
             <w:rStyle w:val="Hyperlink"/>
@@ -855,7 +959,7 @@
         </w:rPr>
         <w:t xml:space="preserve"> [</w:t>
       </w:r>
-      <w:hyperlink r:id="rId20" w:history="1">
+      <w:hyperlink r:id="rId24" w:history="1">
         <w:r>
           <w:rPr>
             <w:rStyle w:val="Hyperlink"/>
@@ -894,7 +998,7 @@
         </w:rPr>
         <w:t>Trudeau – Introduction to Graph Theory [</w:t>
       </w:r>
-      <w:hyperlink r:id="rId21" w:history="1">
+      <w:hyperlink r:id="rId25" w:history="1">
         <w:r>
           <w:rPr>
             <w:rStyle w:val="Hyperlink"/>
@@ -927,7 +1031,7 @@
         </w:rPr>
         <w:t>Diestel – Graph Theory [</w:t>
       </w:r>
-      <w:hyperlink r:id="rId22" w:history="1">
+      <w:hyperlink r:id="rId26" w:history="1">
         <w:r>
           <w:rPr>
             <w:rStyle w:val="Hyperlink"/>
@@ -962,6 +1066,271 @@
         <w:pStyle w:val="Heading1"/>
       </w:pPr>
       <w:r>
+        <w:t>SpaceX rockets</w:t>
+      </w:r>
+    </w:p>
+    <w:p>
+      <w:pPr>
+        <w:pStyle w:val="ListParagraph"/>
+        <w:numPr>
+          <w:ilvl w:val="0"/>
+          <w:numId w:val="13"/>
+        </w:numPr>
+        <w:rPr>
+          <w:lang w:val="en-GB" w:eastAsia="da-DK"/>
+        </w:rPr>
+      </w:pPr>
+      <w:r>
+        <w:rPr>
+          <w:lang w:val="en-GB" w:eastAsia="da-DK"/>
+        </w:rPr>
+        <w:t>Lars Blackmore’s website [</w:t>
+      </w:r>
+      <w:hyperlink r:id="rId27" w:history="1">
+        <w:r>
+          <w:rPr>
+            <w:rStyle w:val="Hyperlink"/>
+            <w:lang w:val="en-GB" w:eastAsia="da-DK"/>
+          </w:rPr>
+          <w:t>link</w:t>
+        </w:r>
+      </w:hyperlink>
+      <w:r>
+        <w:rPr>
+          <w:lang w:val="en-GB" w:eastAsia="da-DK"/>
+        </w:rPr>
+        <w:t xml:space="preserve">, </w:t>
+      </w:r>
+      <w:hyperlink r:id="rId28" w:history="1">
+        <w:r>
+          <w:rPr>
+            <w:rStyle w:val="Hyperlink"/>
+            <w:lang w:val="en-GB" w:eastAsia="da-DK"/>
+          </w:rPr>
+          <w:t>main paper</w:t>
+        </w:r>
+      </w:hyperlink>
+      <w:r>
+        <w:rPr>
+          <w:lang w:val="en-GB" w:eastAsia="da-DK"/>
+        </w:rPr>
+        <w:t>]: He is now the “</w:t>
+      </w:r>
+      <w:hyperlink r:id="rId29" w:history="1">
+        <w:r>
+          <w:rPr>
+            <w:rStyle w:val="Hyperlink"/>
+            <w:lang w:val="en-GB" w:eastAsia="da-DK"/>
+          </w:rPr>
+          <w:t>Principal Mars Landing Engineer</w:t>
+        </w:r>
+      </w:hyperlink>
+      <w:r>
+        <w:rPr>
+          <w:lang w:val="en-GB" w:eastAsia="da-DK"/>
+        </w:rPr>
+        <w:t>”</w:t>
+      </w:r>
+      <w:r>
+        <w:rPr>
+          <w:rStyle w:val="FootnoteReference"/>
+          <w:lang w:val="en-GB" w:eastAsia="da-DK"/>
+        </w:rPr>
+        <w:footnoteReference w:id="1"/>
+      </w:r>
+      <w:r>
+        <w:rPr>
+          <w:lang w:val="en-GB" w:eastAsia="da-DK"/>
+        </w:rPr>
+        <w:t xml:space="preserve"> at SpaceX, and was before that with the </w:t>
+      </w:r>
+      <w:hyperlink r:id="rId30" w:history="1">
+        <w:r>
+          <w:rPr>
+            <w:rStyle w:val="Hyperlink"/>
+            <w:lang w:val="en-GB" w:eastAsia="da-DK"/>
+          </w:rPr>
+          <w:t>Jet Propulsion Laboratory</w:t>
+        </w:r>
+      </w:hyperlink>
+      <w:r>
+        <w:rPr>
+          <w:lang w:val="en-GB" w:eastAsia="da-DK"/>
+        </w:rPr>
+        <w:t xml:space="preserve"> for NASA. The main paper describes in the most complete way how the specifics of the controller work.</w:t>
+      </w:r>
+    </w:p>
+    <w:p>
+      <w:pPr>
+        <w:pStyle w:val="ListParagraph"/>
+        <w:numPr>
+          <w:ilvl w:val="0"/>
+          <w:numId w:val="13"/>
+        </w:numPr>
+        <w:rPr>
+          <w:lang w:val="en-GB" w:eastAsia="da-DK"/>
+        </w:rPr>
+      </w:pPr>
+      <w:r>
+        <w:rPr>
+          <w:lang w:val="en-GB" w:eastAsia="da-DK"/>
+        </w:rPr>
+        <w:t>G-FOLD description [</w:t>
+      </w:r>
+      <w:hyperlink r:id="rId31" w:history="1">
+        <w:r>
+          <w:rPr>
+            <w:rStyle w:val="Hyperlink"/>
+            <w:lang w:val="en-GB" w:eastAsia="da-DK"/>
+          </w:rPr>
+          <w:t>link</w:t>
+        </w:r>
+      </w:hyperlink>
+      <w:r>
+        <w:rPr>
+          <w:lang w:val="en-GB" w:eastAsia="da-DK"/>
+        </w:rPr>
+        <w:t>]: An early start on the work for landing spacecrafts on Mars. Gives a good idea without equations of what is going on.</w:t>
+      </w:r>
+    </w:p>
+    <w:p>
+      <w:pPr>
+        <w:pStyle w:val="ListParagraph"/>
+        <w:numPr>
+          <w:ilvl w:val="0"/>
+          <w:numId w:val="13"/>
+        </w:numPr>
+        <w:rPr>
+          <w:lang w:val="en-GB" w:eastAsia="da-DK"/>
+        </w:rPr>
+      </w:pPr>
+      <w:r>
+        <w:rPr>
+          <w:lang w:val="en-GB" w:eastAsia="da-DK"/>
+        </w:rPr>
+        <w:t>CVXGEN [</w:t>
+      </w:r>
+      <w:hyperlink r:id="rId32" w:history="1">
+        <w:r>
+          <w:rPr>
+            <w:rStyle w:val="Hyperlink"/>
+            <w:lang w:val="en-GB" w:eastAsia="da-DK"/>
+          </w:rPr>
+          <w:t>link</w:t>
+        </w:r>
+      </w:hyperlink>
+      <w:r>
+        <w:rPr>
+          <w:lang w:val="en-GB" w:eastAsia="da-DK"/>
+        </w:rPr>
+        <w:t xml:space="preserve">]: The software they use to automatically generate C code for the solution. Note that it cannot do SOCP out of the box, but they say it is </w:t>
+      </w:r>
+      <w:proofErr w:type="gramStart"/>
+      <w:r>
+        <w:rPr>
+          <w:lang w:val="en-GB" w:eastAsia="da-DK"/>
+        </w:rPr>
+        <w:t>pretty trivial</w:t>
+      </w:r>
+      <w:proofErr w:type="gramEnd"/>
+      <w:r>
+        <w:rPr>
+          <w:lang w:val="en-GB" w:eastAsia="da-DK"/>
+        </w:rPr>
+        <w:t>.</w:t>
+      </w:r>
+    </w:p>
+    <w:p>
+      <w:pPr>
+        <w:pStyle w:val="ListParagraph"/>
+        <w:numPr>
+          <w:ilvl w:val="0"/>
+          <w:numId w:val="13"/>
+        </w:numPr>
+        <w:rPr>
+          <w:lang w:val="en-GB" w:eastAsia="da-DK"/>
+        </w:rPr>
+      </w:pPr>
+      <w:r>
+        <w:rPr>
+          <w:lang w:val="en-GB" w:eastAsia="da-DK"/>
+        </w:rPr>
+        <w:t>Press release by QZ [</w:t>
+      </w:r>
+      <w:hyperlink r:id="rId33" w:history="1">
+        <w:r>
+          <w:rPr>
+            <w:rStyle w:val="Hyperlink"/>
+            <w:lang w:val="en-GB" w:eastAsia="da-DK"/>
+          </w:rPr>
+          <w:t>link</w:t>
+        </w:r>
+      </w:hyperlink>
+      <w:r>
+        <w:rPr>
+          <w:lang w:val="en-GB" w:eastAsia="da-DK"/>
+        </w:rPr>
+        <w:t>]: This is a press release QZ did which is very high level, but if you know how to read between the lines, you see optimization written all over.</w:t>
+      </w:r>
+    </w:p>
+    <w:p>
+      <w:pPr>
+        <w:pStyle w:val="ListParagraph"/>
+        <w:numPr>
+          <w:ilvl w:val="0"/>
+          <w:numId w:val="13"/>
+        </w:numPr>
+        <w:rPr>
+          <w:lang w:val="en-US" w:eastAsia="da-DK"/>
+        </w:rPr>
+      </w:pPr>
+      <w:r>
+        <w:rPr>
+          <w:lang w:val="en-US" w:eastAsia="da-DK"/>
+        </w:rPr>
+        <w:t>Stephen Boyd’s Ørsted lecture at DTU [</w:t>
+      </w:r>
+      <w:hyperlink r:id="rId34" w:history="1">
+        <w:r>
+          <w:rPr>
+            <w:rStyle w:val="Hyperlink"/>
+            <w:lang w:val="en-US" w:eastAsia="da-DK"/>
+          </w:rPr>
+          <w:t>link</w:t>
+        </w:r>
+      </w:hyperlink>
+      <w:r>
+        <w:rPr>
+          <w:lang w:val="en-US" w:eastAsia="da-DK"/>
+        </w:rPr>
+        <w:t xml:space="preserve">]: </w:t>
+      </w:r>
+      <w:r>
+        <w:rPr>
+          <w:lang w:val="en-US" w:eastAsia="da-DK"/>
+        </w:rPr>
+        <w:t xml:space="preserve">It’s </w:t>
+      </w:r>
+      <w:proofErr w:type="gramStart"/>
+      <w:r>
+        <w:rPr>
+          <w:lang w:val="en-US" w:eastAsia="da-DK"/>
+        </w:rPr>
+        <w:t>pretty general</w:t>
+      </w:r>
+      <w:proofErr w:type="gramEnd"/>
+      <w:r>
+        <w:rPr>
+          <w:lang w:val="en-US" w:eastAsia="da-DK"/>
+        </w:rPr>
+        <w:t>, but he does say some stuff about SpaceX.</w:t>
+      </w:r>
+    </w:p>
+    <w:p>
+      <w:pPr>
+        <w:pStyle w:val="Heading1"/>
+      </w:pPr>
+      <w:r>
         <w:t>Other resources</w:t>
       </w:r>
     </w:p>
@@ -996,7 +1365,7 @@
         </w:rPr>
         <w:t xml:space="preserve"> [</w:t>
       </w:r>
-      <w:hyperlink r:id="rId23" w:history="1">
+      <w:hyperlink r:id="rId35" w:history="1">
         <w:r>
           <w:rPr>
             <w:rStyle w:val="Hyperlink"/>
@@ -1043,7 +1412,7 @@
         </w:rPr>
         <w:t>Yet Another Math Programming Consultant [</w:t>
       </w:r>
-      <w:hyperlink r:id="rId24" w:history="1">
+      <w:hyperlink r:id="rId36" w:history="1">
         <w:r>
           <w:rPr>
             <w:rStyle w:val="Hyperlink"/>
@@ -1074,6 +1443,7 @@
         <w:rPr>
           <w:lang w:val="en-US" w:eastAsia="da-DK"/>
         </w:rPr>
+        <w:lastRenderedPageBreak/>
         <w:t>OR in an OB world</w:t>
       </w:r>
       <w:r>
@@ -1082,7 +1452,7 @@
         </w:rPr>
         <w:t xml:space="preserve"> [</w:t>
       </w:r>
-      <w:hyperlink r:id="rId25" w:history="1">
+      <w:hyperlink r:id="rId37" w:history="1">
         <w:r>
           <w:rPr>
             <w:rStyle w:val="Hyperlink"/>
@@ -1097,8 +1467,6 @@
         </w:rPr>
         <w:t xml:space="preserve">]: Probably the most famous blog in optimization, Prof. Rubin discusses a lot of different OR-related topics on an infrequent basis. I really enjoy his posts, which often are not overly mathematical and focus on the conceptual content. </w:t>
       </w:r>
-      <w:bookmarkStart w:id="0" w:name="_GoBack"/>
-      <w:bookmarkEnd w:id="0"/>
     </w:p>
     <w:p>
       <w:pPr>
@@ -1124,6 +1492,93 @@
 </w:document>
 </file>
 
+<file path=word/endnotes.xml><?xml version="1.0" encoding="utf-8"?>
+<w:endnotes xmlns:wpc="http://schemas.microsoft.com/office/word/2010/wordprocessingCanvas" xmlns:cx="http://schemas.microsoft.com/office/drawing/2014/chartex" xmlns:cx1="http://schemas.microsoft.com/office/drawing/2015/9/8/chartex" xmlns:cx2="http://schemas.microsoft.com/office/drawing/2015/10/21/chartex" xmlns:cx3="http://schemas.microsoft.com/office/drawing/2016/5/9/chartex" xmlns:cx4="http://schemas.microsoft.com/office/drawing/2016/5/10/chartex" xmlns:cx5="http://schemas.microsoft.com/office/drawing/2016/5/11/chartex" xmlns:cx6="http://schemas.microsoft.com/office/drawing/2016/5/12/chartex" xmlns:cx7="http://schemas.microsoft.com/office/drawing/2016/5/13/chartex" xmlns:cx8="http://schemas.microsoft.com/office/drawing/2016/5/14/chartex" xmlns:mc="http://schemas.openxmlformats.org/markup-compatibility/2006" xmlns:aink="http://schemas.microsoft.com/office/drawing/2016/ink" xmlns:am3d="http://schemas.microsoft.com/office/drawing/2017/model3d" xmlns:o="urn:schemas-microsoft-com:office:office" xmlns:r="http://schemas.openxmlformats.org/officeDocument/2006/relationships" xmlns:m="http://schemas.openxmlformats.org/officeDocument/2006/math" xmlns:v="urn:schemas-microsoft-com:vml" xmlns:wp14="http://schemas.microsoft.com/office/word/2010/wordprocessingDrawing" xmlns:wp="http://schemas.openxmlformats.org/drawingml/2006/wordprocessingDrawing" xmlns:w10="urn:schemas-microsoft-com:office:word" xmlns:w="http://schemas.openxmlformats.org/wordprocessingml/2006/main" xmlns:w14="http://schemas.microsoft.com/office/word/2010/wordml" xmlns:w15="http://schemas.microsoft.com/office/word/2012/wordml" xmlns:w16cid="http://schemas.microsoft.com/office/word/2016/wordml/cid" xmlns:w16se="http://schemas.microsoft.com/office/word/2015/wordml/symex" xmlns:wpg="http://schemas.microsoft.com/office/word/2010/wordprocessingGroup" xmlns:wpi="http://schemas.microsoft.com/office/word/2010/wordprocessingInk" xmlns:wne="http://schemas.microsoft.com/office/word/2006/wordml" xmlns:wps="http://schemas.microsoft.com/office/word/2010/wordprocessingShape" mc:Ignorable="w14 w15 w16se w16cid wp14">
+  <w:endnote w:type="separator" w:id="-1">
+    <w:p>
+      <w:pPr>
+        <w:spacing w:line="240" w:lineRule="auto"/>
+      </w:pPr>
+      <w:r>
+        <w:separator/>
+      </w:r>
+    </w:p>
+  </w:endnote>
+  <w:endnote w:type="continuationSeparator" w:id="0">
+    <w:p>
+      <w:pPr>
+        <w:spacing w:line="240" w:lineRule="auto"/>
+      </w:pPr>
+      <w:r>
+        <w:continuationSeparator/>
+      </w:r>
+    </w:p>
+  </w:endnote>
+</w:endnotes>
+</file>
+
+<file path=word/footnotes.xml><?xml version="1.0" encoding="utf-8"?>
+<w:footnotes xmlns:wpc="http://schemas.microsoft.com/office/word/2010/wordprocessingCanvas" xmlns:cx="http://schemas.microsoft.com/office/drawing/2014/chartex" xmlns:cx1="http://schemas.microsoft.com/office/drawing/2015/9/8/chartex" xmlns:cx2="http://schemas.microsoft.com/office/drawing/2015/10/21/chartex" xmlns:cx3="http://schemas.microsoft.com/office/drawing/2016/5/9/chartex" xmlns:cx4="http://schemas.microsoft.com/office/drawing/2016/5/10/chartex" xmlns:cx5="http://schemas.microsoft.com/office/drawing/2016/5/11/chartex" xmlns:cx6="http://schemas.microsoft.com/office/drawing/2016/5/12/chartex" xmlns:cx7="http://schemas.microsoft.com/office/drawing/2016/5/13/chartex" xmlns:cx8="http://schemas.microsoft.com/office/drawing/2016/5/14/chartex" xmlns:mc="http://schemas.openxmlformats.org/markup-compatibility/2006" xmlns:aink="http://schemas.microsoft.com/office/drawing/2016/ink" xmlns:am3d="http://schemas.microsoft.com/office/drawing/2017/model3d" xmlns:o="urn:schemas-microsoft-com:office:office" xmlns:r="http://schemas.openxmlformats.org/officeDocument/2006/relationships" xmlns:m="http://schemas.openxmlformats.org/officeDocument/2006/math" xmlns:v="urn:schemas-microsoft-com:vml" xmlns:wp14="http://schemas.microsoft.com/office/word/2010/wordprocessingDrawing" xmlns:wp="http://schemas.openxmlformats.org/drawingml/2006/wordprocessingDrawing" xmlns:w10="urn:schemas-microsoft-com:office:word" xmlns:w="http://schemas.openxmlformats.org/wordprocessingml/2006/main" xmlns:w14="http://schemas.microsoft.com/office/word/2010/wordml" xmlns:w15="http://schemas.microsoft.com/office/word/2012/wordml" xmlns:w16cid="http://schemas.microsoft.com/office/word/2016/wordml/cid" xmlns:w16se="http://schemas.microsoft.com/office/word/2015/wordml/symex" xmlns:wpg="http://schemas.microsoft.com/office/word/2010/wordprocessingGroup" xmlns:wpi="http://schemas.microsoft.com/office/word/2010/wordprocessingInk" xmlns:wne="http://schemas.microsoft.com/office/word/2006/wordml" xmlns:wps="http://schemas.microsoft.com/office/word/2010/wordprocessingShape" mc:Ignorable="w14 w15 w16se w16cid wp14">
+  <w:footnote w:type="separator" w:id="-1">
+    <w:p>
+      <w:pPr>
+        <w:spacing w:line="240" w:lineRule="auto"/>
+      </w:pPr>
+      <w:r>
+        <w:separator/>
+      </w:r>
+    </w:p>
+  </w:footnote>
+  <w:footnote w:type="continuationSeparator" w:id="0">
+    <w:p>
+      <w:pPr>
+        <w:spacing w:line="240" w:lineRule="auto"/>
+      </w:pPr>
+      <w:r>
+        <w:continuationSeparator/>
+      </w:r>
+    </w:p>
+  </w:footnote>
+  <w:footnote w:id="1">
+    <w:p>
+      <w:pPr>
+        <w:pStyle w:val="FootnoteText"/>
+      </w:pPr>
+      <w:r>
+        <w:rPr>
+          <w:rStyle w:val="FootnoteReference"/>
+        </w:rPr>
+        <w:footnoteRef/>
+      </w:r>
+      <w:r>
+        <w:t xml:space="preserve"> </w:t>
+      </w:r>
+      <w:proofErr w:type="spellStart"/>
+      <w:r>
+        <w:t>Coolest</w:t>
+      </w:r>
+      <w:proofErr w:type="spellEnd"/>
+      <w:r>
+        <w:t xml:space="preserve"> job </w:t>
+      </w:r>
+      <w:proofErr w:type="spellStart"/>
+      <w:r>
+        <w:t>title</w:t>
+      </w:r>
+      <w:proofErr w:type="spellEnd"/>
+      <w:r>
+        <w:t xml:space="preserve"> </w:t>
+      </w:r>
+      <w:proofErr w:type="spellStart"/>
+      <w:r>
+        <w:t>ever</w:t>
+      </w:r>
+      <w:proofErr w:type="spellEnd"/>
+    </w:p>
+  </w:footnote>
+</w:footnotes>
+</file>
+
 <file path=word/numbering.xml><?xml version="1.0" encoding="utf-8"?>
 <w:numbering xmlns:wpc="http://schemas.microsoft.com/office/word/2010/wordprocessingCanvas" xmlns:cx="http://schemas.microsoft.com/office/drawing/2014/chartex" xmlns:cx1="http://schemas.microsoft.com/office/drawing/2015/9/8/chartex" xmlns:cx2="http://schemas.microsoft.com/office/drawing/2015/10/21/chartex" xmlns:cx3="http://schemas.microsoft.com/office/drawing/2016/5/9/chartex" xmlns:cx4="http://schemas.microsoft.com/office/drawing/2016/5/10/chartex" xmlns:cx5="http://schemas.microsoft.com/office/drawing/2016/5/11/chartex" xmlns:cx6="http://schemas.microsoft.com/office/drawing/2016/5/12/chartex" xmlns:cx7="http://schemas.microsoft.com/office/drawing/2016/5/13/chartex" xmlns:cx8="http://schemas.microsoft.com/office/drawing/2016/5/14/chartex" xmlns:mc="http://schemas.openxmlformats.org/markup-compatibility/2006" xmlns:aink="http://schemas.microsoft.com/office/drawing/2016/ink" xmlns:am3d="http://schemas.microsoft.com/office/drawing/2017/model3d" xmlns:o="urn:schemas-microsoft-com:office:office" xmlns:r="http://schemas.openxmlformats.org/officeDocument/2006/relationships" xmlns:m="http://schemas.openxmlformats.org/officeDocument/2006/math" xmlns:v="urn:schemas-microsoft-com:vml" xmlns:wp14="http://schemas.microsoft.com/office/word/2010/wordprocessingDrawing" xmlns:wp="http://schemas.openxmlformats.org/drawingml/2006/wordprocessingDrawing" xmlns:w10="urn:schemas-microsoft-com:office:word" xmlns:w="http://schemas.openxmlformats.org/wordprocessingml/2006/main" xmlns:w14="http://schemas.microsoft.com/office/word/2010/wordml" xmlns:w15="http://schemas.microsoft.com/office/word/2012/wordml" xmlns:w16cid="http://schemas.microsoft.com/office/word/2016/wordml/cid" xmlns:w16se="http://schemas.microsoft.com/office/word/2015/wordml/symex" xmlns:wpg="http://schemas.microsoft.com/office/word/2010/wordprocessingGroup" xmlns:wpi="http://schemas.microsoft.com/office/word/2010/wordprocessingInk" xmlns:wne="http://schemas.microsoft.com/office/word/2006/wordml" xmlns:wps="http://schemas.microsoft.com/office/word/2010/wordprocessingShape" mc:Ignorable="w14 w15 w16se w16cid wp14">
   <w:abstractNum w:abstractNumId="0" w15:restartNumberingAfterBreak="0">
@@ -1329,6 +1784,119 @@
     </w:lvl>
   </w:abstractNum>
   <w:abstractNum w:abstractNumId="2" w15:restartNumberingAfterBreak="0">
+    <w:nsid w:val="23F40A13"/>
+    <w:multiLevelType w:val="hybridMultilevel"/>
+    <w:tmpl w:val="67967E36"/>
+    <w:lvl w:ilvl="0" w:tplc="04060001">
+      <w:start w:val="1"/>
+      <w:numFmt w:val="bullet"/>
+      <w:lvlText w:val=""/>
+      <w:lvlJc w:val="left"/>
+      <w:pPr>
+        <w:ind w:left="720" w:hanging="360"/>
+      </w:pPr>
+      <w:rPr>
+        <w:rFonts w:ascii="Symbol" w:hAnsi="Symbol" w:hint="default"/>
+      </w:rPr>
+    </w:lvl>
+    <w:lvl w:ilvl="1" w:tplc="04060003" w:tentative="1">
+      <w:start w:val="1"/>
+      <w:numFmt w:val="bullet"/>
+      <w:lvlText w:val="o"/>
+      <w:lvlJc w:val="left"/>
+      <w:pPr>
+        <w:ind w:left="1440" w:hanging="360"/>
+      </w:pPr>
+      <w:rPr>
+        <w:rFonts w:ascii="Courier New" w:hAnsi="Courier New" w:cs="Courier New" w:hint="default"/>
+      </w:rPr>
+    </w:lvl>
+    <w:lvl w:ilvl="2" w:tplc="04060005" w:tentative="1">
+      <w:start w:val="1"/>
+      <w:numFmt w:val="bullet"/>
+      <w:lvlText w:val=""/>
+      <w:lvlJc w:val="left"/>
+      <w:pPr>
+        <w:ind w:left="2160" w:hanging="360"/>
+      </w:pPr>
+      <w:rPr>
+        <w:rFonts w:ascii="Wingdings" w:hAnsi="Wingdings" w:hint="default"/>
+      </w:rPr>
+    </w:lvl>
+    <w:lvl w:ilvl="3" w:tplc="04060001" w:tentative="1">
+      <w:start w:val="1"/>
+      <w:numFmt w:val="bullet"/>
+      <w:lvlText w:val=""/>
+      <w:lvlJc w:val="left"/>
+      <w:pPr>
+        <w:ind w:left="2880" w:hanging="360"/>
+      </w:pPr>
+      <w:rPr>
+        <w:rFonts w:ascii="Symbol" w:hAnsi="Symbol" w:hint="default"/>
+      </w:rPr>
+    </w:lvl>
+    <w:lvl w:ilvl="4" w:tplc="04060003" w:tentative="1">
+      <w:start w:val="1"/>
+      <w:numFmt w:val="bullet"/>
+      <w:lvlText w:val="o"/>
+      <w:lvlJc w:val="left"/>
+      <w:pPr>
+        <w:ind w:left="3600" w:hanging="360"/>
+      </w:pPr>
+      <w:rPr>
+        <w:rFonts w:ascii="Courier New" w:hAnsi="Courier New" w:cs="Courier New" w:hint="default"/>
+      </w:rPr>
+    </w:lvl>
+    <w:lvl w:ilvl="5" w:tplc="04060005" w:tentative="1">
+      <w:start w:val="1"/>
+      <w:numFmt w:val="bullet"/>
+      <w:lvlText w:val=""/>
+      <w:lvlJc w:val="left"/>
+      <w:pPr>
+        <w:ind w:left="4320" w:hanging="360"/>
+      </w:pPr>
+      <w:rPr>
+        <w:rFonts w:ascii="Wingdings" w:hAnsi="Wingdings" w:hint="default"/>
+      </w:rPr>
+    </w:lvl>
+    <w:lvl w:ilvl="6" w:tplc="04060001" w:tentative="1">
+      <w:start w:val="1"/>
+      <w:numFmt w:val="bullet"/>
+      <w:lvlText w:val=""/>
+      <w:lvlJc w:val="left"/>
+      <w:pPr>
+        <w:ind w:left="5040" w:hanging="360"/>
+      </w:pPr>
+      <w:rPr>
+        <w:rFonts w:ascii="Symbol" w:hAnsi="Symbol" w:hint="default"/>
+      </w:rPr>
+    </w:lvl>
+    <w:lvl w:ilvl="7" w:tplc="04060003" w:tentative="1">
+      <w:start w:val="1"/>
+      <w:numFmt w:val="bullet"/>
+      <w:lvlText w:val="o"/>
+      <w:lvlJc w:val="left"/>
+      <w:pPr>
+        <w:ind w:left="5760" w:hanging="360"/>
+      </w:pPr>
+      <w:rPr>
+        <w:rFonts w:ascii="Courier New" w:hAnsi="Courier New" w:cs="Courier New" w:hint="default"/>
+      </w:rPr>
+    </w:lvl>
+    <w:lvl w:ilvl="8" w:tplc="04060005" w:tentative="1">
+      <w:start w:val="1"/>
+      <w:numFmt w:val="bullet"/>
+      <w:lvlText w:val=""/>
+      <w:lvlJc w:val="left"/>
+      <w:pPr>
+        <w:ind w:left="6480" w:hanging="360"/>
+      </w:pPr>
+      <w:rPr>
+        <w:rFonts w:ascii="Wingdings" w:hAnsi="Wingdings" w:hint="default"/>
+      </w:rPr>
+    </w:lvl>
+  </w:abstractNum>
+  <w:abstractNum w:abstractNumId="3" w15:restartNumberingAfterBreak="0">
     <w:nsid w:val="32FB7EEC"/>
     <w:multiLevelType w:val="hybridMultilevel"/>
     <w:tmpl w:val="F6FA819A"/>
@@ -1441,7 +2009,7 @@
       </w:rPr>
     </w:lvl>
   </w:abstractNum>
-  <w:abstractNum w:abstractNumId="3" w15:restartNumberingAfterBreak="0">
+  <w:abstractNum w:abstractNumId="4" w15:restartNumberingAfterBreak="0">
     <w:nsid w:val="3DE37DB0"/>
     <w:multiLevelType w:val="hybridMultilevel"/>
     <w:tmpl w:val="2D7EB09E"/>
@@ -1554,7 +2122,7 @@
       </w:rPr>
     </w:lvl>
   </w:abstractNum>
-  <w:abstractNum w:abstractNumId="4" w15:restartNumberingAfterBreak="0">
+  <w:abstractNum w:abstractNumId="5" w15:restartNumberingAfterBreak="0">
     <w:nsid w:val="6DBB79E5"/>
     <w:multiLevelType w:val="hybridMultilevel"/>
     <w:tmpl w:val="3FC02E50"/>
@@ -1667,7 +2235,7 @@
       </w:rPr>
     </w:lvl>
   </w:abstractNum>
-  <w:abstractNum w:abstractNumId="5" w15:restartNumberingAfterBreak="0">
+  <w:abstractNum w:abstractNumId="6" w15:restartNumberingAfterBreak="0">
     <w:nsid w:val="7165106A"/>
     <w:multiLevelType w:val="hybridMultilevel"/>
     <w:tmpl w:val="C40C76E4"/>
@@ -1780,7 +2348,7 @@
       </w:rPr>
     </w:lvl>
   </w:abstractNum>
-  <w:abstractNum w:abstractNumId="6" w15:restartNumberingAfterBreak="0">
+  <w:abstractNum w:abstractNumId="7" w15:restartNumberingAfterBreak="0">
     <w:nsid w:val="71DC6252"/>
     <w:multiLevelType w:val="hybridMultilevel"/>
     <w:tmpl w:val="66D0A6B8"/>
@@ -1893,7 +2461,7 @@
       </w:rPr>
     </w:lvl>
   </w:abstractNum>
-  <w:abstractNum w:abstractNumId="7" w15:restartNumberingAfterBreak="0">
+  <w:abstractNum w:abstractNumId="8" w15:restartNumberingAfterBreak="0">
     <w:nsid w:val="780367AB"/>
     <w:multiLevelType w:val="hybridMultilevel"/>
     <w:tmpl w:val="A6D0F344"/>
@@ -2006,7 +2574,7 @@
       </w:rPr>
     </w:lvl>
   </w:abstractNum>
-  <w:abstractNum w:abstractNumId="8" w15:restartNumberingAfterBreak="0">
+  <w:abstractNum w:abstractNumId="9" w15:restartNumberingAfterBreak="0">
     <w:nsid w:val="7F665399"/>
     <w:multiLevelType w:val="multilevel"/>
     <w:tmpl w:val="4164FFB6"/>
@@ -2153,16 +2721,16 @@
     </w:lvl>
   </w:abstractNum>
   <w:num w:numId="1">
-    <w:abstractNumId w:val="8"/>
+    <w:abstractNumId w:val="9"/>
   </w:num>
   <w:num w:numId="2">
-    <w:abstractNumId w:val="8"/>
+    <w:abstractNumId w:val="9"/>
   </w:num>
   <w:num w:numId="3">
-    <w:abstractNumId w:val="8"/>
+    <w:abstractNumId w:val="9"/>
   </w:num>
   <w:num w:numId="4">
-    <w:abstractNumId w:val="8"/>
+    <w:abstractNumId w:val="9"/>
   </w:num>
   <w:num w:numId="5">
     <w:abstractNumId w:val="1"/>
@@ -2171,22 +2739,25 @@
     <w:abstractNumId w:val="0"/>
   </w:num>
   <w:num w:numId="7">
+    <w:abstractNumId w:val="4"/>
+  </w:num>
+  <w:num w:numId="8">
+    <w:abstractNumId w:val="5"/>
+  </w:num>
+  <w:num w:numId="9">
+    <w:abstractNumId w:val="8"/>
+  </w:num>
+  <w:num w:numId="10">
+    <w:abstractNumId w:val="7"/>
+  </w:num>
+  <w:num w:numId="11">
     <w:abstractNumId w:val="3"/>
   </w:num>
-  <w:num w:numId="8">
-    <w:abstractNumId w:val="4"/>
-  </w:num>
-  <w:num w:numId="9">
-    <w:abstractNumId w:val="7"/>
-  </w:num>
-  <w:num w:numId="10">
+  <w:num w:numId="12">
     <w:abstractNumId w:val="6"/>
   </w:num>
-  <w:num w:numId="11">
+  <w:num w:numId="13">
     <w:abstractNumId w:val="2"/>
-  </w:num>
-  <w:num w:numId="12">
-    <w:abstractNumId w:val="5"/>
   </w:num>
 </w:numbering>
 </file>
@@ -3335,6 +3906,46 @@
       <w:shd w:val="clear" w:color="auto" w:fill="E1DFDD"/>
     </w:rPr>
   </w:style>
+  <w:style w:type="paragraph" w:styleId="FootnoteText">
+    <w:name w:val="footnote text"/>
+    <w:basedOn w:val="Normal"/>
+    <w:link w:val="FootnoteTextChar"/>
+    <w:uiPriority w:val="99"/>
+    <w:semiHidden/>
+    <w:unhideWhenUsed/>
+    <w:rsid w:val="004062C0"/>
+    <w:pPr>
+      <w:spacing w:line="240" w:lineRule="auto"/>
+    </w:pPr>
+    <w:rPr>
+      <w:sz w:val="20"/>
+      <w:szCs w:val="20"/>
+    </w:rPr>
+  </w:style>
+  <w:style w:type="character" w:customStyle="1" w:styleId="FootnoteTextChar">
+    <w:name w:val="Footnote Text Char"/>
+    <w:basedOn w:val="DefaultParagraphFont"/>
+    <w:link w:val="FootnoteText"/>
+    <w:uiPriority w:val="99"/>
+    <w:semiHidden/>
+    <w:rsid w:val="004062C0"/>
+    <w:rPr>
+      <w:rFonts w:ascii="Arial" w:hAnsi="Arial"/>
+      <w:sz w:val="20"/>
+      <w:szCs w:val="20"/>
+    </w:rPr>
+  </w:style>
+  <w:style w:type="character" w:styleId="FootnoteReference">
+    <w:name w:val="footnote reference"/>
+    <w:basedOn w:val="DefaultParagraphFont"/>
+    <w:uiPriority w:val="99"/>
+    <w:semiHidden/>
+    <w:unhideWhenUsed/>
+    <w:rsid w:val="004062C0"/>
+    <w:rPr>
+      <w:vertAlign w:val="superscript"/>
+    </w:rPr>
+  </w:style>
 </w:styles>
 </file>
 
@@ -3597,4 +4208,16 @@
     </a:ext>
   </a:extLst>
 </a:theme>
+</file>
+
+<file path=customXml/item1.xml><?xml version="1.0" encoding="utf-8"?>
+<b:Sources xmlns:b="http://schemas.openxmlformats.org/officeDocument/2006/bibliography" xmlns="http://schemas.openxmlformats.org/officeDocument/2006/bibliography" SelectedStyle="\APASixthEditionOfficeOnline.xsl" StyleName="APA" Version="6"/>
+</file>
+
+<file path=customXml/itemProps1.xml><?xml version="1.0" encoding="utf-8"?>
+<ds:datastoreItem xmlns:ds="http://schemas.openxmlformats.org/officeDocument/2006/customXml" ds:itemID="{DA992A8B-38A9-4758-BBC1-0DCFD288A14A}">
+  <ds:schemaRefs>
+    <ds:schemaRef ds:uri="http://schemas.openxmlformats.org/officeDocument/2006/bibliography"/>
+  </ds:schemaRefs>
+</ds:datastoreItem>
 </file>
</xml_diff>

<commit_message>
Adding new item to reading material
</commit_message>
<xml_diff>
--- a/Reading material.docx
+++ b/Reading material.docx
@@ -819,10 +819,22 @@
         <w:rPr>
           <w:lang w:val="en-US" w:eastAsia="da-DK"/>
         </w:rPr>
-        <w:t>oney in for the state, but that’s not how it works. Partly, because more people would stop smoking, if cigarettes become too expensive, and partly because the border trading would increase significantly]. So they just looked at the economics of it.</w:t>
-      </w:r>
-      <w:bookmarkStart w:id="0" w:name="_GoBack"/>
-      <w:bookmarkEnd w:id="0"/>
+        <w:t xml:space="preserve">oney in for the state, but that’s not how it works. Partly, because more people would stop smoking, if cigarettes become too expensive, and partly because the border trading would increase significantly]. </w:t>
+      </w:r>
+      <w:proofErr w:type="gramStart"/>
+      <w:r>
+        <w:rPr>
+          <w:lang w:val="en-US" w:eastAsia="da-DK"/>
+        </w:rPr>
+        <w:t>So</w:t>
+      </w:r>
+      <w:proofErr w:type="gramEnd"/>
+      <w:r>
+        <w:rPr>
+          <w:lang w:val="en-US" w:eastAsia="da-DK"/>
+        </w:rPr>
+        <w:t xml:space="preserve"> they just looked at the economics of it.</w:t>
+      </w:r>
     </w:p>
     <w:p>
       <w:pPr>
@@ -922,6 +934,53 @@
     </w:p>
     <w:p>
       <w:pPr>
+        <w:pStyle w:val="ListParagraph"/>
+        <w:numPr>
+          <w:ilvl w:val="0"/>
+          <w:numId w:val="10"/>
+        </w:numPr>
+        <w:rPr>
+          <w:lang w:val="en-GB" w:eastAsia="da-DK"/>
+        </w:rPr>
+      </w:pPr>
+      <w:r>
+        <w:rPr>
+          <w:lang w:val="en-GB" w:eastAsia="da-DK"/>
+        </w:rPr>
+        <w:t>K</w:t>
+      </w:r>
+      <w:r>
+        <w:rPr>
+          <w:lang w:val="en-GB" w:eastAsia="da-DK"/>
+        </w:rPr>
+        <w:t>jeldsen</w:t>
+      </w:r>
+      <w:r>
+        <w:rPr>
+          <w:lang w:val="en-GB" w:eastAsia="da-DK"/>
+        </w:rPr>
+        <w:t xml:space="preserve"> – History of KKT conditions WWII [</w:t>
+      </w:r>
+      <w:hyperlink r:id="rId24" w:history="1">
+        <w:r>
+          <w:rPr>
+            <w:rStyle w:val="Hyperlink"/>
+            <w:lang w:val="en-GB" w:eastAsia="da-DK"/>
+          </w:rPr>
+          <w:t>link</w:t>
+        </w:r>
+      </w:hyperlink>
+      <w:r>
+        <w:rPr>
+          <w:lang w:val="en-GB" w:eastAsia="da-DK"/>
+        </w:rPr>
+        <w:t>]: A good historical overview over how the KKT conditions came to be. At some point it veers off towards the war, but before that it is really nice.</w:t>
+      </w:r>
+      <w:bookmarkStart w:id="0" w:name="_GoBack"/>
+      <w:bookmarkEnd w:id="0"/>
+    </w:p>
+    <w:p>
+      <w:pPr>
         <w:pStyle w:val="Heading1"/>
       </w:pPr>
       <w:r>
@@ -959,7 +1018,7 @@
         </w:rPr>
         <w:t xml:space="preserve"> [</w:t>
       </w:r>
-      <w:hyperlink r:id="rId24" w:history="1">
+      <w:hyperlink r:id="rId25" w:history="1">
         <w:r>
           <w:rPr>
             <w:rStyle w:val="Hyperlink"/>
@@ -997,39 +1056,6 @@
           <w:lang w:val="en-GB" w:eastAsia="da-DK"/>
         </w:rPr>
         <w:t>Trudeau – Introduction to Graph Theory [</w:t>
-      </w:r>
-      <w:hyperlink r:id="rId25" w:history="1">
-        <w:r>
-          <w:rPr>
-            <w:rStyle w:val="Hyperlink"/>
-            <w:lang w:val="en-GB" w:eastAsia="da-DK"/>
-          </w:rPr>
-          <w:t>Amazon link</w:t>
-        </w:r>
-      </w:hyperlink>
-      <w:r>
-        <w:rPr>
-          <w:lang w:val="en-GB" w:eastAsia="da-DK"/>
-        </w:rPr>
-        <w:t>]: I read this book as an undergraduate and it is quite accessible for a “layman”, but does require some thinking; I guess no book on graph theory will ever be light reading. Can recommend it though, especially for the conceptual level.</w:t>
-      </w:r>
-    </w:p>
-    <w:p>
-      <w:pPr>
-        <w:pStyle w:val="ListParagraph"/>
-        <w:numPr>
-          <w:ilvl w:val="0"/>
-          <w:numId w:val="11"/>
-        </w:numPr>
-        <w:rPr>
-          <w:lang w:val="en-GB" w:eastAsia="da-DK"/>
-        </w:rPr>
-      </w:pPr>
-      <w:r>
-        <w:rPr>
-          <w:lang w:val="en-GB" w:eastAsia="da-DK"/>
-        </w:rPr>
-        <w:t>Diestel – Graph Theory [</w:t>
       </w:r>
       <w:hyperlink r:id="rId26" w:history="1">
         <w:r>
@@ -1044,6 +1070,39 @@
         <w:rPr>
           <w:lang w:val="en-GB" w:eastAsia="da-DK"/>
         </w:rPr>
+        <w:t>]: I read this book as an undergraduate and it is quite accessible for a “layman”, but does require some thinking; I guess no book on graph theory will ever be light reading. Can recommend it though, especially for the conceptual level.</w:t>
+      </w:r>
+    </w:p>
+    <w:p>
+      <w:pPr>
+        <w:pStyle w:val="ListParagraph"/>
+        <w:numPr>
+          <w:ilvl w:val="0"/>
+          <w:numId w:val="11"/>
+        </w:numPr>
+        <w:rPr>
+          <w:lang w:val="en-GB" w:eastAsia="da-DK"/>
+        </w:rPr>
+      </w:pPr>
+      <w:r>
+        <w:rPr>
+          <w:lang w:val="en-GB" w:eastAsia="da-DK"/>
+        </w:rPr>
+        <w:t>Diestel – Graph Theory [</w:t>
+      </w:r>
+      <w:hyperlink r:id="rId27" w:history="1">
+        <w:r>
+          <w:rPr>
+            <w:rStyle w:val="Hyperlink"/>
+            <w:lang w:val="en-GB" w:eastAsia="da-DK"/>
+          </w:rPr>
+          <w:t>Amazon link</w:t>
+        </w:r>
+      </w:hyperlink>
+      <w:r>
+        <w:rPr>
+          <w:lang w:val="en-GB" w:eastAsia="da-DK"/>
+        </w:rPr>
         <w:t xml:space="preserve">]: Probably the most famous book in graph theory. This is the real deal, so brace yourself. However, if you dare to dive in there it is </w:t>
       </w:r>
       <w:proofErr w:type="gramStart"/>
@@ -1086,7 +1145,7 @@
         </w:rPr>
         <w:t>Lars Blackmore’s website [</w:t>
       </w:r>
-      <w:hyperlink r:id="rId27" w:history="1">
+      <w:hyperlink r:id="rId28" w:history="1">
         <w:r>
           <w:rPr>
             <w:rStyle w:val="Hyperlink"/>
@@ -1101,7 +1160,7 @@
         </w:rPr>
         <w:t xml:space="preserve">, </w:t>
       </w:r>
-      <w:hyperlink r:id="rId28" w:history="1">
+      <w:hyperlink r:id="rId29" w:history="1">
         <w:r>
           <w:rPr>
             <w:rStyle w:val="Hyperlink"/>
@@ -1116,7 +1175,7 @@
         </w:rPr>
         <w:t>]: He is now the “</w:t>
       </w:r>
-      <w:hyperlink r:id="rId29" w:history="1">
+      <w:hyperlink r:id="rId30" w:history="1">
         <w:r>
           <w:rPr>
             <w:rStyle w:val="Hyperlink"/>
@@ -1144,7 +1203,7 @@
         </w:rPr>
         <w:t xml:space="preserve"> at SpaceX, and was before that with the </w:t>
       </w:r>
-      <w:hyperlink r:id="rId30" w:history="1">
+      <w:hyperlink r:id="rId31" w:history="1">
         <w:r>
           <w:rPr>
             <w:rStyle w:val="Hyperlink"/>
@@ -1176,39 +1235,6 @@
           <w:lang w:val="en-GB" w:eastAsia="da-DK"/>
         </w:rPr>
         <w:t>G-FOLD description [</w:t>
-      </w:r>
-      <w:hyperlink r:id="rId31" w:history="1">
-        <w:r>
-          <w:rPr>
-            <w:rStyle w:val="Hyperlink"/>
-            <w:lang w:val="en-GB" w:eastAsia="da-DK"/>
-          </w:rPr>
-          <w:t>link</w:t>
-        </w:r>
-      </w:hyperlink>
-      <w:r>
-        <w:rPr>
-          <w:lang w:val="en-GB" w:eastAsia="da-DK"/>
-        </w:rPr>
-        <w:t>]: An early start on the work for landing spacecrafts on Mars. Gives a good idea without equations of what is going on.</w:t>
-      </w:r>
-    </w:p>
-    <w:p>
-      <w:pPr>
-        <w:pStyle w:val="ListParagraph"/>
-        <w:numPr>
-          <w:ilvl w:val="0"/>
-          <w:numId w:val="13"/>
-        </w:numPr>
-        <w:rPr>
-          <w:lang w:val="en-GB" w:eastAsia="da-DK"/>
-        </w:rPr>
-      </w:pPr>
-      <w:r>
-        <w:rPr>
-          <w:lang w:val="en-GB" w:eastAsia="da-DK"/>
-        </w:rPr>
-        <w:t>CVXGEN [</w:t>
       </w:r>
       <w:hyperlink r:id="rId32" w:history="1">
         <w:r>
@@ -1223,21 +1249,7 @@
         <w:rPr>
           <w:lang w:val="en-GB" w:eastAsia="da-DK"/>
         </w:rPr>
-        <w:t xml:space="preserve">]: The software they use to automatically generate C code for the solution. Note that it cannot do SOCP out of the box, but they say it is </w:t>
-      </w:r>
-      <w:proofErr w:type="gramStart"/>
-      <w:r>
-        <w:rPr>
-          <w:lang w:val="en-GB" w:eastAsia="da-DK"/>
-        </w:rPr>
-        <w:t>pretty trivial</w:t>
-      </w:r>
-      <w:proofErr w:type="gramEnd"/>
-      <w:r>
-        <w:rPr>
-          <w:lang w:val="en-GB" w:eastAsia="da-DK"/>
-        </w:rPr>
-        <w:t>.</w:t>
+        <w:t>]: An early start on the work for landing spacecrafts on Mars. Gives a good idea without equations of what is going on.</w:t>
       </w:r>
     </w:p>
     <w:p>
@@ -1255,7 +1267,7 @@
         <w:rPr>
           <w:lang w:val="en-GB" w:eastAsia="da-DK"/>
         </w:rPr>
-        <w:t>Press release by QZ [</w:t>
+        <w:t>CVXGEN [</w:t>
       </w:r>
       <w:hyperlink r:id="rId33" w:history="1">
         <w:r>
@@ -1270,7 +1282,21 @@
         <w:rPr>
           <w:lang w:val="en-GB" w:eastAsia="da-DK"/>
         </w:rPr>
-        <w:t>]: This is a press release QZ did which is very high level, but if you know how to read between the lines, you see optimization written all over.</w:t>
+        <w:t xml:space="preserve">]: The software they use to automatically generate C code for the solution. Note that it cannot do SOCP out of the box, but they say it is </w:t>
+      </w:r>
+      <w:proofErr w:type="gramStart"/>
+      <w:r>
+        <w:rPr>
+          <w:lang w:val="en-GB" w:eastAsia="da-DK"/>
+        </w:rPr>
+        <w:t>pretty trivial</w:t>
+      </w:r>
+      <w:proofErr w:type="gramEnd"/>
+      <w:r>
+        <w:rPr>
+          <w:lang w:val="en-GB" w:eastAsia="da-DK"/>
+        </w:rPr>
+        <w:t>.</w:t>
       </w:r>
     </w:p>
     <w:p>
@@ -1281,6 +1307,39 @@
           <w:numId w:val="13"/>
         </w:numPr>
         <w:rPr>
+          <w:lang w:val="en-GB" w:eastAsia="da-DK"/>
+        </w:rPr>
+      </w:pPr>
+      <w:r>
+        <w:rPr>
+          <w:lang w:val="en-GB" w:eastAsia="da-DK"/>
+        </w:rPr>
+        <w:t>Press release by QZ [</w:t>
+      </w:r>
+      <w:hyperlink r:id="rId34" w:history="1">
+        <w:r>
+          <w:rPr>
+            <w:rStyle w:val="Hyperlink"/>
+            <w:lang w:val="en-GB" w:eastAsia="da-DK"/>
+          </w:rPr>
+          <w:t>link</w:t>
+        </w:r>
+      </w:hyperlink>
+      <w:r>
+        <w:rPr>
+          <w:lang w:val="en-GB" w:eastAsia="da-DK"/>
+        </w:rPr>
+        <w:t>]: This is a press release QZ did which is very high level, but if you know how to read between the lines, you see optimization written all over.</w:t>
+      </w:r>
+    </w:p>
+    <w:p>
+      <w:pPr>
+        <w:pStyle w:val="ListParagraph"/>
+        <w:numPr>
+          <w:ilvl w:val="0"/>
+          <w:numId w:val="13"/>
+        </w:numPr>
+        <w:rPr>
           <w:lang w:val="en-US" w:eastAsia="da-DK"/>
         </w:rPr>
       </w:pPr>
@@ -1290,7 +1349,7 @@
         </w:rPr>
         <w:t>Stephen Boyd’s Ørsted lecture at DTU [</w:t>
       </w:r>
-      <w:hyperlink r:id="rId34" w:history="1">
+      <w:hyperlink r:id="rId35" w:history="1">
         <w:r>
           <w:rPr>
             <w:rStyle w:val="Hyperlink"/>
@@ -1365,7 +1424,7 @@
         </w:rPr>
         <w:t xml:space="preserve"> [</w:t>
       </w:r>
-      <w:hyperlink r:id="rId35" w:history="1">
+      <w:hyperlink r:id="rId36" w:history="1">
         <w:r>
           <w:rPr>
             <w:rStyle w:val="Hyperlink"/>
@@ -1410,9 +1469,10 @@
         <w:rPr>
           <w:lang w:val="en-GB" w:eastAsia="da-DK"/>
         </w:rPr>
+        <w:lastRenderedPageBreak/>
         <w:t>Yet Another Math Programming Consultant [</w:t>
       </w:r>
-      <w:hyperlink r:id="rId36" w:history="1">
+      <w:hyperlink r:id="rId37" w:history="1">
         <w:r>
           <w:rPr>
             <w:rStyle w:val="Hyperlink"/>
@@ -1443,7 +1503,6 @@
         <w:rPr>
           <w:lang w:val="en-US" w:eastAsia="da-DK"/>
         </w:rPr>
-        <w:lastRenderedPageBreak/>
         <w:t>OR in an OB world</w:t>
       </w:r>
       <w:r>
@@ -1452,7 +1511,7 @@
         </w:rPr>
         <w:t xml:space="preserve"> [</w:t>
       </w:r>
-      <w:hyperlink r:id="rId37" w:history="1">
+      <w:hyperlink r:id="rId38" w:history="1">
         <w:r>
           <w:rPr>
             <w:rStyle w:val="Hyperlink"/>
@@ -4215,7 +4274,7 @@
 </file>
 
 <file path=customXml/itemProps1.xml><?xml version="1.0" encoding="utf-8"?>
-<ds:datastoreItem xmlns:ds="http://schemas.openxmlformats.org/officeDocument/2006/customXml" ds:itemID="{DA992A8B-38A9-4758-BBC1-0DCFD288A14A}">
+<ds:datastoreItem xmlns:ds="http://schemas.openxmlformats.org/officeDocument/2006/customXml" ds:itemID="{8CED205F-377B-4BB2-AFC3-BC1D9C11027B}">
   <ds:schemaRefs>
     <ds:schemaRef ds:uri="http://schemas.openxmlformats.org/officeDocument/2006/bibliography"/>
   </ds:schemaRefs>

</xml_diff>